<commit_message>
Added Admin VD files
</commit_message>
<xml_diff>
--- a/_files/requirements/ux/Admin/UX_Wireframes_VD_Link_Admin.docx
+++ b/_files/requirements/ux/Admin/UX_Wireframes_VD_Link_Admin.docx
@@ -16,8 +16,6 @@
       </w:pPr>
       <w:bookmarkStart w:id="1" w:name="_Hlk12898576"/>
       <w:bookmarkStart w:id="2" w:name="_Hlk12898540"/>
-      <w:bookmarkStart w:id="3" w:name="_GoBack"/>
-      <w:bookmarkEnd w:id="3"/>
       <w:r>
         <w:rPr>
           <w:rFonts w:ascii="Cambria" w:hAnsi="Cambria"/>
@@ -150,6 +148,7 @@
       <w:pPr>
         <w:pStyle w:val="ListParagraph"/>
         <w:rPr>
+          <w:rStyle w:val="Hyperlink"/>
           <w:rFonts w:ascii="Cambria" w:hAnsi="Cambria"/>
         </w:rPr>
       </w:pPr>
@@ -165,16 +164,44 @@
     </w:p>
     <w:p>
       <w:pPr>
-        <w:pStyle w:val="ListParagraph"/>
-        <w:rPr>
-          <w:rFonts w:ascii="Cambria" w:hAnsi="Cambria"/>
-          <w:lang w:val="en-IN"/>
-        </w:rPr>
-      </w:pPr>
+        <w:rPr>
+          <w:rFonts w:ascii="Cambria" w:hAnsi="Cambria"/>
+          <w:color w:val="767171" w:themeColor="background2" w:themeShade="80"/>
+        </w:rPr>
+      </w:pPr>
+      <w:r>
+        <w:rPr>
+          <w:rFonts w:ascii="Cambria" w:hAnsi="Cambria"/>
+        </w:rPr>
+        <w:t xml:space="preserve">      3.      </w:t>
+      </w:r>
+      <w:r>
+        <w:rPr>
+          <w:rFonts w:ascii="Cambria" w:hAnsi="Cambria"/>
+          <w:i/>
+          <w:u w:val="single"/>
+        </w:rPr>
+        <w:t xml:space="preserve">Login page </w:t>
+      </w:r>
+      <w:r>
+        <w:rPr>
+          <w:rFonts w:ascii="Cambria" w:hAnsi="Cambria"/>
+          <w:i/>
+          <w:u w:val="single"/>
+        </w:rPr>
+        <w:t>Visual D</w:t>
+      </w:r>
+      <w:r>
+        <w:rPr>
+          <w:rFonts w:ascii="Cambria" w:hAnsi="Cambria"/>
+          <w:i/>
+          <w:u w:val="single"/>
+        </w:rPr>
+        <w:t>esign:</w:t>
+      </w:r>
     </w:p>
     <w:p>
       <w:pPr>
-        <w:pStyle w:val="ListParagraph"/>
         <w:rPr>
           <w:rFonts w:ascii="Cambria" w:hAnsi="Cambria"/>
           <w:lang w:val="en-IN"/>
@@ -183,25 +210,30 @@
       <w:r>
         <w:rPr>
           <w:rFonts w:ascii="Cambria" w:hAnsi="Cambria"/>
+          <w:color w:val="767171" w:themeColor="background2" w:themeShade="80"/>
           <w:lang w:val="en-IN"/>
         </w:rPr>
-        <w:br/>
-      </w:r>
-    </w:p>
-    <w:p>
-      <w:pPr>
-        <w:rPr>
-          <w:rFonts w:ascii="Cambria" w:hAnsi="Cambria"/>
-        </w:rPr>
-      </w:pPr>
+        <w:tab/>
+      </w:r>
+      <w:hyperlink r:id="rId9" w:history="1">
+        <w:r>
+          <w:rPr>
+            <w:rStyle w:val="Hyperlink"/>
+            <w:color w:val="767171" w:themeColor="background2" w:themeShade="80"/>
+          </w:rPr>
+          <w:t>https://xd.adobe.com/view/80e408cb-e5a3-445d-5221-62c352a4ed6c-f6d5/?fullscreen</w:t>
+        </w:r>
+      </w:hyperlink>
+      <w:bookmarkStart w:id="3" w:name="_GoBack"/>
+      <w:bookmarkEnd w:id="3"/>
     </w:p>
     <w:sectPr>
-      <w:headerReference w:type="even" r:id="rId9"/>
-      <w:headerReference w:type="default" r:id="rId10"/>
-      <w:footerReference w:type="even" r:id="rId11"/>
-      <w:footerReference w:type="default" r:id="rId12"/>
-      <w:headerReference w:type="first" r:id="rId13"/>
-      <w:footerReference w:type="first" r:id="rId14"/>
+      <w:headerReference w:type="even" r:id="rId10"/>
+      <w:headerReference w:type="default" r:id="rId11"/>
+      <w:footerReference w:type="even" r:id="rId12"/>
+      <w:footerReference w:type="default" r:id="rId13"/>
+      <w:headerReference w:type="first" r:id="rId14"/>
+      <w:footerReference w:type="first" r:id="rId15"/>
       <w:pgSz w:w="12240" w:h="15840"/>
       <w:pgMar w:top="1440" w:right="1440" w:bottom="1440" w:left="1440" w:header="720" w:footer="720" w:gutter="0"/>
       <w:cols w:space="720"/>
@@ -565,7 +597,7 @@
         <w:u w:val="none"/>
       </w:rPr>
     </w:lvl>
-    <w:lvl w:ilvl="1" w:tplc="04090019" w:tentative="1">
+    <w:lvl w:ilvl="1" w:tplc="04090019">
       <w:start w:val="1"/>
       <w:numFmt w:val="lowerLetter"/>
       <w:lvlText w:val="%2."/>
@@ -1136,6 +1168,18 @@
       <w:contextualSpacing/>
     </w:pPr>
   </w:style>
+  <w:style w:type="character" w:styleId="FollowedHyperlink">
+    <w:name w:val="FollowedHyperlink"/>
+    <w:basedOn w:val="DefaultParagraphFont"/>
+    <w:uiPriority w:val="99"/>
+    <w:semiHidden/>
+    <w:unhideWhenUsed/>
+    <w:rsid w:val="00186520"/>
+    <w:rPr>
+      <w:color w:val="954F72" w:themeColor="followedHyperlink"/>
+      <w:u w:val="single"/>
+    </w:rPr>
+  </w:style>
 </w:styles>
 </file>
 

</xml_diff>